<commit_message>
update hw1 to the final submission files
</commit_message>
<xml_diff>
--- a/hw1/hw1.docx
+++ b/hw1/hw1.docx
@@ -1,11 +1,10 @@
 
 <file path=word/document.xml><?xml version="1.0" encoding="utf-8"?>
-<w:document xmlns:wpc="http://schemas.microsoft.com/office/word/2010/wordprocessingCanvas" xmlns:cx="http://schemas.microsoft.com/office/drawing/2014/chartex" xmlns:cx1="http://schemas.microsoft.com/office/drawing/2015/9/8/chartex" xmlns:cx2="http://schemas.microsoft.com/office/drawing/2015/10/21/chartex" xmlns:cx3="http://schemas.microsoft.com/office/drawing/2016/5/9/chartex" xmlns:cx4="http://schemas.microsoft.com/office/drawing/2016/5/10/chartex" xmlns:cx5="http://schemas.microsoft.com/office/drawing/2016/5/11/chartex" xmlns:cx6="http://schemas.microsoft.com/office/drawing/2016/5/12/chartex" xmlns:cx7="http://schemas.microsoft.com/office/drawing/2016/5/13/chartex" xmlns:cx8="http://schemas.microsoft.com/office/drawing/2016/5/14/chartex" xmlns:mc="http://schemas.openxmlformats.org/markup-compatibility/2006" xmlns:o="urn:schemas-microsoft-com:office:office" xmlns:r="http://schemas.openxmlformats.org/officeDocument/2006/relationships" xmlns:m="http://schemas.openxmlformats.org/officeDocument/2006/math" xmlns:v="urn:schemas-microsoft-com:vml" xmlns:wp14="http://schemas.microsoft.com/office/word/2010/wordprocessingDrawing" xmlns:wp="http://schemas.openxmlformats.org/drawingml/2006/wordprocessingDrawing" xmlns:w10="urn:schemas-microsoft-com:office:word" xmlns:w="http://schemas.openxmlformats.org/wordprocessingml/2006/main" xmlns:w14="http://schemas.microsoft.com/office/word/2010/wordml" xmlns:w15="http://schemas.microsoft.com/office/word/2012/wordml" xmlns:w16se="http://schemas.microsoft.com/office/word/2015/wordml/symex" xmlns:wpg="http://schemas.microsoft.com/office/word/2010/wordprocessingGroup" xmlns:wpi="http://schemas.microsoft.com/office/word/2010/wordprocessingInk" xmlns:wne="http://schemas.microsoft.com/office/word/2006/wordml" xmlns:wps="http://schemas.microsoft.com/office/word/2010/wordprocessingShape" mc:Ignorable="w14 w15 w16se wp14">
+<w:document xmlns:wpc="http://schemas.microsoft.com/office/word/2010/wordprocessingCanvas" xmlns:cx="http://schemas.microsoft.com/office/drawing/2014/chartex" xmlns:cx1="http://schemas.microsoft.com/office/drawing/2015/9/8/chartex" xmlns:cx2="http://schemas.microsoft.com/office/drawing/2015/10/21/chartex" xmlns:cx3="http://schemas.microsoft.com/office/drawing/2016/5/9/chartex" xmlns:cx4="http://schemas.microsoft.com/office/drawing/2016/5/10/chartex" xmlns:cx5="http://schemas.microsoft.com/office/drawing/2016/5/11/chartex" xmlns:mc="http://schemas.openxmlformats.org/markup-compatibility/2006" xmlns:o="urn:schemas-microsoft-com:office:office" xmlns:r="http://schemas.openxmlformats.org/officeDocument/2006/relationships" xmlns:m="http://schemas.openxmlformats.org/officeDocument/2006/math" xmlns:v="urn:schemas-microsoft-com:vml" xmlns:wp14="http://schemas.microsoft.com/office/word/2010/wordprocessingDrawing" xmlns:wp="http://schemas.openxmlformats.org/drawingml/2006/wordprocessingDrawing" xmlns:w10="urn:schemas-microsoft-com:office:word" xmlns:w="http://schemas.openxmlformats.org/wordprocessingml/2006/main" xmlns:w14="http://schemas.microsoft.com/office/word/2010/wordml" xmlns:w15="http://schemas.microsoft.com/office/word/2012/wordml" xmlns:w16se="http://schemas.microsoft.com/office/word/2015/wordml/symex" xmlns:wpg="http://schemas.microsoft.com/office/word/2010/wordprocessingGroup" xmlns:wpi="http://schemas.microsoft.com/office/word/2010/wordprocessingInk" xmlns:wne="http://schemas.microsoft.com/office/word/2006/wordml" xmlns:wps="http://schemas.microsoft.com/office/word/2010/wordprocessingShape" mc:Ignorable="w14 w15 w16se wp14">
   <w:body>
     <w:p>
       <w:pPr>
         <w:rPr>
-          <w:rFonts w:hint="cs"/>
           <w:noProof/>
           <w:rtl/>
         </w:rPr>
@@ -24,7 +23,6 @@
     <w:p>
       <w:pPr>
         <w:rPr>
-          <w:rFonts w:hint="cs"/>
           <w:noProof/>
           <w:rtl/>
         </w:rPr>
@@ -314,10 +312,7 @@
         <w:t xml:space="preserve"> </w:t>
       </w:r>
       <w:r>
-        <w:t>f</w:t>
-      </w:r>
-      <w:r>
-        <w:t>2</w:t>
+        <w:t>f2</w:t>
       </w:r>
       <w:r>
         <w:rPr>
@@ -498,7 +493,6 @@
       <w:pPr>
         <w:pStyle w:val="ListParagraph"/>
         <w:rPr>
-          <w:rFonts w:hint="cs"/>
           <w:rtl/>
         </w:rPr>
       </w:pPr>
@@ -519,10 +513,7 @@
         <w:t xml:space="preserve">מטריצה המציגה את שגיאת החישוב הנומרי של הסיאן </w:t>
       </w:r>
       <w:r>
-        <w:t>f</w:t>
-      </w:r>
-      <w:r>
-        <w:t>2</w:t>
+        <w:t>f2</w:t>
       </w:r>
       <w:r>
         <w:rPr>
@@ -903,10 +894,7 @@
         <w:t xml:space="preserve">שגיאת גרדיאנט </w:t>
       </w:r>
       <w:r>
-        <w:t>f</w:t>
-      </w:r>
-      <w:r>
-        <w:t>2</w:t>
+        <w:t>f2</w:t>
       </w:r>
       <w:r>
         <w:rPr>
@@ -976,10 +964,7 @@
         <w:t xml:space="preserve">עבור חישוב נומרי של גרדיאנט </w:t>
       </w:r>
       <w:r>
-        <w:t>f</w:t>
-      </w:r>
-      <w:r>
-        <w:t>2</w:t>
+        <w:t>f2</w:t>
       </w:r>
       <w:r>
         <w:rPr>
@@ -999,10 +984,7 @@
         <w:t xml:space="preserve"> מסדר גודל </w:t>
       </w:r>
       <w:r>
-        <w:t>10^-</w:t>
-      </w:r>
-      <w:r>
-        <w:t>6</w:t>
+        <w:t>10^-6</w:t>
       </w:r>
     </w:p>
     <w:p>
@@ -1037,14 +1019,17 @@
           <w:rtl/>
         </w:rPr>
         <w:lastRenderedPageBreak/>
-        <w:t xml:space="preserve">שגיאת </w:t>
-      </w:r>
-      <w:r>
-        <w:rPr>
-          <w:rFonts w:hint="cs"/>
-          <w:rtl/>
-        </w:rPr>
-        <w:t>חישוב הסיאן</w:t>
+        <w:t xml:space="preserve">שגיאת חישוב הסיאן </w:t>
+      </w:r>
+      <w:r>
+        <w:t>f1</w:t>
+      </w:r>
+      <w:r>
+        <w:rPr>
+          <w:rFonts w:hint="cs"/>
+          <w:rtl/>
+        </w:rPr>
+        <w:t xml:space="preserve"> כתלות באפסילון:</w:t>
       </w:r>
       <w:r>
         <w:rPr>
@@ -1053,29 +1038,11 @@
         </w:rPr>
         <w:t xml:space="preserve"> </w:t>
       </w:r>
-      <w:r>
-        <w:t>f1</w:t>
-      </w:r>
-      <w:r>
-        <w:rPr>
-          <w:rFonts w:hint="cs"/>
-          <w:rtl/>
-        </w:rPr>
-        <w:t xml:space="preserve"> כתלות באפסילון:</w:t>
-      </w:r>
-      <w:r>
-        <w:rPr>
-          <w:rFonts w:hint="cs"/>
-          <w:rtl/>
-        </w:rPr>
-        <w:t xml:space="preserve"> </w:t>
-      </w:r>
     </w:p>
     <w:p>
       <w:pPr>
         <w:ind w:left="360"/>
         <w:rPr>
-          <w:rFonts w:hint="cs"/>
           <w:rtl/>
         </w:rPr>
       </w:pPr>
@@ -1129,21 +1096,7 @@
           <w:rFonts w:hint="cs"/>
           <w:rtl/>
         </w:rPr>
-        <w:t xml:space="preserve">עבור חישוב נומרי של </w:t>
-      </w:r>
-      <w:r>
-        <w:rPr>
-          <w:rFonts w:hint="cs"/>
-          <w:rtl/>
-        </w:rPr>
-        <w:t>הסיאן</w:t>
-      </w:r>
-      <w:r>
-        <w:rPr>
-          <w:rFonts w:hint="cs"/>
-          <w:rtl/>
-        </w:rPr>
-        <w:t xml:space="preserve"> </w:t>
+        <w:t xml:space="preserve">עבור חישוב נומרי של הסיאן </w:t>
       </w:r>
       <w:r>
         <w:t>f1</w:t>
@@ -1208,10 +1161,7 @@
         <w:t xml:space="preserve">שגיאת חישוב הסיאן </w:t>
       </w:r>
       <w:r>
-        <w:t>f</w:t>
-      </w:r>
-      <w:r>
-        <w:t>2</w:t>
+        <w:t>f2</w:t>
       </w:r>
       <w:r>
         <w:rPr>
@@ -1225,7 +1175,6 @@
       <w:pPr>
         <w:ind w:left="360"/>
         <w:rPr>
-          <w:rFonts w:hint="cs"/>
           <w:rtl/>
         </w:rPr>
       </w:pPr>
@@ -1274,7 +1223,6 @@
       <w:pPr>
         <w:ind w:left="360"/>
         <w:rPr>
-          <w:rFonts w:hint="cs"/>
           <w:rtl/>
         </w:rPr>
       </w:pPr>
@@ -1286,10 +1234,7 @@
         <w:t xml:space="preserve">עבור חישוב נומרי של הסיאן </w:t>
       </w:r>
       <w:r>
-        <w:t>f</w:t>
-      </w:r>
-      <w:r>
-        <w:t>2</w:t>
+        <w:t>f2</w:t>
       </w:r>
       <w:r>
         <w:rPr>
@@ -1309,30 +1254,1639 @@
         <w:t xml:space="preserve"> מסדר גודל </w:t>
       </w:r>
       <w:r>
-        <w:t>10^-</w:t>
-      </w:r>
-      <w:r>
-        <w:t>6</w:t>
-      </w:r>
+        <w:t>10^-6</w:t>
+      </w:r>
+    </w:p>
+    <w:p>
+      <w:pPr>
+        <w:ind w:left="360"/>
+      </w:pPr>
+    </w:p>
+    <w:p>
+      <w:pPr>
+        <w:pStyle w:val="ListParagraph"/>
+        <w:rPr>
+          <w:rtl/>
+        </w:rPr>
+      </w:pPr>
+    </w:p>
+    <w:p>
+      <w:pPr>
+        <w:bidi w:val="0"/>
+        <w:rPr>
+          <w:rtl/>
+        </w:rPr>
+      </w:pPr>
+      <w:r>
+        <w:rPr>
+          <w:rtl/>
+        </w:rPr>
+        <w:br w:type="page"/>
+      </w:r>
+    </w:p>
+    <w:p>
+      <w:pPr>
+        <w:pStyle w:val="ListParagraph"/>
+        <w:rPr>
+          <w:rtl/>
+        </w:rPr>
+      </w:pPr>
+      <w:r>
+        <w:rPr>
+          <w:rFonts w:hint="cs"/>
+          <w:rtl/>
+        </w:rPr>
+        <w:lastRenderedPageBreak/>
+        <w:t>משימה 6:</w:t>
+      </w:r>
+    </w:p>
+    <w:p>
+      <w:pPr>
+        <w:pStyle w:val="ListParagraph"/>
+        <w:bidi w:val="0"/>
+        <w:rPr>
+          <w:rFonts w:eastAsiaTheme="minorEastAsia"/>
+        </w:rPr>
+      </w:pPr>
+      <m:oMathPara>
+        <m:oMath>
+          <m:f>
+            <m:fPr>
+              <m:ctrlPr>
+                <w:rPr>
+                  <w:rFonts w:ascii="Cambria Math" w:hAnsi="Cambria Math"/>
+                  <w:i/>
+                </w:rPr>
+              </m:ctrlPr>
+            </m:fPr>
+            <m:num>
+              <m:r>
+                <w:rPr>
+                  <w:rFonts w:ascii="Cambria Math" w:hAnsi="Cambria Math"/>
+                </w:rPr>
+                <m:t>∂ψ</m:t>
+              </m:r>
+            </m:num>
+            <m:den>
+              <m:r>
+                <w:rPr>
+                  <w:rFonts w:ascii="Cambria Math" w:hAnsi="Cambria Math"/>
+                </w:rPr>
+                <m:t>∂r</m:t>
+              </m:r>
+            </m:den>
+          </m:f>
+          <m:r>
+            <w:rPr>
+              <w:rFonts w:ascii="Cambria Math" w:eastAsiaTheme="minorEastAsia" w:hAnsi="Cambria Math"/>
+            </w:rPr>
+            <m:t>=∂r ∂F</m:t>
+          </m:r>
+          <m:sSub>
+            <m:sSubPr>
+              <m:ctrlPr>
+                <w:rPr>
+                  <w:rFonts w:ascii="Cambria Math" w:hAnsi="Cambria Math"/>
+                  <w:i/>
+                </w:rPr>
+              </m:ctrlPr>
+            </m:sSubPr>
+            <m:e>
+              <m:r>
+                <w:rPr>
+                  <w:rFonts w:ascii="Cambria Math" w:hAnsi="Cambria Math"/>
+                </w:rPr>
+                <m:t xml:space="preserve">               </m:t>
+              </m:r>
+              <m:r>
+                <w:rPr>
+                  <w:rFonts w:ascii="Cambria Math" w:hAnsi="Cambria Math"/>
+                </w:rPr>
+                <m:t>ϕ</m:t>
+              </m:r>
+            </m:e>
+            <m:sub>
+              <m:r>
+                <w:rPr>
+                  <w:rFonts w:ascii="Cambria Math" w:hAnsi="Cambria Math"/>
+                </w:rPr>
+                <m:t>i</m:t>
+              </m:r>
+            </m:sub>
+          </m:sSub>
+          <m:box>
+            <m:boxPr>
+              <m:opEmu m:val="1"/>
+              <m:ctrlPr>
+                <w:rPr>
+                  <w:rFonts w:ascii="Cambria Math" w:hAnsi="Cambria Math"/>
+                  <w:i/>
+                </w:rPr>
+              </m:ctrlPr>
+            </m:boxPr>
+            <m:e>
+              <m:r>
+                <w:rPr>
+                  <w:rFonts w:ascii="Cambria Math" w:hAnsi="Cambria Math"/>
+                </w:rPr>
+                <m:t>∶=</m:t>
+              </m:r>
+            </m:e>
+          </m:box>
+          <m:d>
+            <m:dPr>
+              <m:begChr m:val="["/>
+              <m:endChr m:val="]"/>
+              <m:ctrlPr>
+                <w:rPr>
+                  <w:rFonts w:ascii="Cambria Math" w:hAnsi="Cambria Math"/>
+                  <w:i/>
+                </w:rPr>
+              </m:ctrlPr>
+            </m:dPr>
+            <m:e>
+              <m:m>
+                <m:mPr>
+                  <m:mcs>
+                    <m:mc>
+                      <m:mcPr>
+                        <m:count m:val="3"/>
+                        <m:mcJc m:val="center"/>
+                      </m:mcPr>
+                    </m:mc>
+                  </m:mcs>
+                  <m:ctrlPr>
+                    <w:rPr>
+                      <w:rFonts w:ascii="Cambria Math" w:hAnsi="Cambria Math"/>
+                      <w:i/>
+                    </w:rPr>
+                  </m:ctrlPr>
+                </m:mPr>
+                <m:mr>
+                  <m:e>
+                    <m:sSub>
+                      <m:sSubPr>
+                        <m:ctrlPr>
+                          <w:rPr>
+                            <w:rFonts w:ascii="Cambria Math" w:hAnsi="Cambria Math"/>
+                            <w:i/>
+                          </w:rPr>
+                        </m:ctrlPr>
+                      </m:sSubPr>
+                      <m:e>
+                        <m:r>
+                          <w:rPr>
+                            <w:rFonts w:ascii="Cambria Math" w:hAnsi="Cambria Math"/>
+                          </w:rPr>
+                          <m:t>ϕ</m:t>
+                        </m:r>
+                      </m:e>
+                      <m:sub>
+                        <m:sSub>
+                          <m:sSubPr>
+                            <m:ctrlPr>
+                              <w:rPr>
+                                <w:rFonts w:ascii="Cambria Math" w:hAnsi="Cambria Math"/>
+                                <w:i/>
+                              </w:rPr>
+                            </m:ctrlPr>
+                          </m:sSubPr>
+                          <m:e>
+                            <m:r>
+                              <w:rPr>
+                                <w:rFonts w:ascii="Cambria Math" w:hAnsi="Cambria Math"/>
+                              </w:rPr>
+                              <m:t>u</m:t>
+                            </m:r>
+                          </m:e>
+                          <m:sub>
+                            <m:r>
+                              <w:rPr>
+                                <w:rFonts w:ascii="Cambria Math" w:hAnsi="Cambria Math"/>
+                              </w:rPr>
+                              <m:t>1</m:t>
+                            </m:r>
+                          </m:sub>
+                        </m:sSub>
+                      </m:sub>
+                    </m:sSub>
+                  </m:e>
+                  <m:e>
+                    <m:r>
+                      <w:rPr>
+                        <w:rFonts w:ascii="Cambria Math" w:hAnsi="Cambria Math"/>
+                      </w:rPr>
+                      <m:t>0</m:t>
+                    </m:r>
+                  </m:e>
+                  <m:e>
+                    <m:r>
+                      <w:rPr>
+                        <w:rFonts w:ascii="Cambria Math" w:hAnsi="Cambria Math"/>
+                      </w:rPr>
+                      <m:t>0</m:t>
+                    </m:r>
+                  </m:e>
+                </m:mr>
+                <m:mr>
+                  <m:e>
+                    <m:r>
+                      <w:rPr>
+                        <w:rFonts w:ascii="Cambria Math" w:hAnsi="Cambria Math"/>
+                      </w:rPr>
+                      <m:t>0</m:t>
+                    </m:r>
+                  </m:e>
+                  <m:e>
+                    <m:r>
+                      <w:rPr>
+                        <w:rFonts w:ascii="Cambria Math" w:hAnsi="Cambria Math"/>
+                      </w:rPr>
+                      <m:t>⋱</m:t>
+                    </m:r>
+                  </m:e>
+                  <m:e>
+                    <m:r>
+                      <w:rPr>
+                        <w:rFonts w:ascii="Cambria Math" w:hAnsi="Cambria Math"/>
+                      </w:rPr>
+                      <m:t>0</m:t>
+                    </m:r>
+                  </m:e>
+                </m:mr>
+                <m:mr>
+                  <m:e>
+                    <m:r>
+                      <w:rPr>
+                        <w:rFonts w:ascii="Cambria Math" w:hAnsi="Cambria Math"/>
+                      </w:rPr>
+                      <m:t>0</m:t>
+                    </m:r>
+                  </m:e>
+                  <m:e>
+                    <m:r>
+                      <w:rPr>
+                        <w:rFonts w:ascii="Cambria Math" w:hAnsi="Cambria Math"/>
+                      </w:rPr>
+                      <m:t>0</m:t>
+                    </m:r>
+                  </m:e>
+                  <m:e>
+                    <m:sSub>
+                      <m:sSubPr>
+                        <m:ctrlPr>
+                          <w:rPr>
+                            <w:rFonts w:ascii="Cambria Math" w:hAnsi="Cambria Math"/>
+                            <w:i/>
+                          </w:rPr>
+                        </m:ctrlPr>
+                      </m:sSubPr>
+                      <m:e>
+                        <m:r>
+                          <w:rPr>
+                            <w:rFonts w:ascii="Cambria Math" w:hAnsi="Cambria Math"/>
+                          </w:rPr>
+                          <m:t>ϕ</m:t>
+                        </m:r>
+                      </m:e>
+                      <m:sub>
+                        <m:sSub>
+                          <m:sSubPr>
+                            <m:ctrlPr>
+                              <w:rPr>
+                                <w:rFonts w:ascii="Cambria Math" w:hAnsi="Cambria Math"/>
+                                <w:i/>
+                              </w:rPr>
+                            </m:ctrlPr>
+                          </m:sSubPr>
+                          <m:e>
+                            <m:r>
+                              <w:rPr>
+                                <w:rFonts w:ascii="Cambria Math" w:hAnsi="Cambria Math"/>
+                              </w:rPr>
+                              <m:t>u</m:t>
+                            </m:r>
+                          </m:e>
+                          <m:sub>
+                            <m:r>
+                              <w:rPr>
+                                <w:rFonts w:ascii="Cambria Math" w:hAnsi="Cambria Math"/>
+                              </w:rPr>
+                              <m:t>n</m:t>
+                            </m:r>
+                          </m:sub>
+                        </m:sSub>
+                      </m:sub>
+                    </m:sSub>
+                  </m:e>
+                </m:mr>
+              </m:m>
+            </m:e>
+          </m:d>
+        </m:oMath>
+      </m:oMathPara>
+    </w:p>
+    <w:p>
+      <w:pPr>
+        <w:pStyle w:val="ListParagraph"/>
+        <w:bidi w:val="0"/>
+        <w:rPr>
+          <w:rFonts w:eastAsiaTheme="minorEastAsia"/>
+        </w:rPr>
+      </w:pPr>
+    </w:p>
+    <w:p>
+      <w:pPr>
+        <w:pStyle w:val="ListParagraph"/>
+        <w:bidi w:val="0"/>
+        <w:rPr>
+          <w:rFonts w:eastAsiaTheme="minorEastAsia"/>
+        </w:rPr>
+      </w:pPr>
+    </w:p>
+    <w:p>
+      <w:pPr>
+        <w:pStyle w:val="ListParagraph"/>
+        <w:bidi w:val="0"/>
+        <w:rPr>
+          <w:rFonts w:eastAsiaTheme="minorEastAsia"/>
+        </w:rPr>
+      </w:pPr>
+      <m:oMathPara>
+        <m:oMath>
+          <m:f>
+            <m:fPr>
+              <m:ctrlPr>
+                <w:rPr>
+                  <w:rFonts w:ascii="Cambria Math" w:eastAsiaTheme="minorEastAsia" w:hAnsi="Cambria Math"/>
+                  <w:i/>
+                </w:rPr>
+              </m:ctrlPr>
+            </m:fPr>
+            <m:num>
+              <m:r>
+                <w:rPr>
+                  <w:rFonts w:ascii="Cambria Math" w:eastAsiaTheme="minorEastAsia" w:hAnsi="Cambria Math"/>
+                </w:rPr>
+                <m:t>∂F</m:t>
+              </m:r>
+            </m:num>
+            <m:den>
+              <m:r>
+                <w:rPr>
+                  <w:rFonts w:ascii="Cambria Math" w:eastAsiaTheme="minorEastAsia" w:hAnsi="Cambria Math"/>
+                </w:rPr>
+                <m:t>∂b3</m:t>
+              </m:r>
+            </m:den>
+          </m:f>
+          <m:r>
+            <w:rPr>
+              <w:rFonts w:ascii="Cambria Math" w:eastAsiaTheme="minorEastAsia" w:hAnsi="Cambria Math"/>
+            </w:rPr>
+            <m:t>=1</m:t>
+          </m:r>
+        </m:oMath>
+      </m:oMathPara>
+    </w:p>
+    <w:p>
+      <w:pPr>
+        <w:pStyle w:val="ListParagraph"/>
+        <w:bidi w:val="0"/>
+        <w:rPr>
+          <w:rFonts w:eastAsiaTheme="minorEastAsia"/>
+        </w:rPr>
+      </w:pPr>
+    </w:p>
+    <w:p>
+      <w:pPr>
+        <w:pStyle w:val="ListParagraph"/>
+        <w:bidi w:val="0"/>
+        <w:rPr>
+          <w:rFonts w:eastAsiaTheme="minorEastAsia"/>
+        </w:rPr>
+      </w:pPr>
+      <m:oMathPara>
+        <m:oMath>
+          <m:f>
+            <m:fPr>
+              <m:ctrlPr>
+                <w:rPr>
+                  <w:rFonts w:ascii="Cambria Math" w:eastAsiaTheme="minorEastAsia" w:hAnsi="Cambria Math"/>
+                  <w:i/>
+                </w:rPr>
+              </m:ctrlPr>
+            </m:fPr>
+            <m:num>
+              <m:r>
+                <w:rPr>
+                  <w:rFonts w:ascii="Cambria Math" w:eastAsiaTheme="minorEastAsia" w:hAnsi="Cambria Math"/>
+                </w:rPr>
+                <m:t>∂F</m:t>
+              </m:r>
+            </m:num>
+            <m:den>
+              <m:r>
+                <w:rPr>
+                  <w:rFonts w:ascii="Cambria Math" w:eastAsiaTheme="minorEastAsia" w:hAnsi="Cambria Math"/>
+                </w:rPr>
+                <m:t>∂</m:t>
+              </m:r>
+              <m:r>
+                <w:rPr>
+                  <w:rFonts w:ascii="Cambria Math" w:eastAsiaTheme="minorEastAsia" w:hAnsi="Cambria Math"/>
+                </w:rPr>
+                <m:t>W</m:t>
+              </m:r>
+              <m:r>
+                <w:rPr>
+                  <w:rFonts w:ascii="Cambria Math" w:eastAsiaTheme="minorEastAsia" w:hAnsi="Cambria Math"/>
+                </w:rPr>
+                <m:t>3</m:t>
+              </m:r>
+            </m:den>
+          </m:f>
+          <m:r>
+            <w:rPr>
+              <w:rFonts w:ascii="Cambria Math" w:eastAsiaTheme="minorEastAsia" w:hAnsi="Cambria Math"/>
+            </w:rPr>
+            <m:t>=</m:t>
+          </m:r>
+          <m:sSub>
+            <m:sSubPr>
+              <m:ctrlPr>
+                <w:rPr>
+                  <w:rFonts w:ascii="Cambria Math" w:hAnsi="Cambria Math"/>
+                  <w:i/>
+                </w:rPr>
+              </m:ctrlPr>
+            </m:sSubPr>
+            <m:e>
+              <m:r>
+                <w:rPr>
+                  <w:rFonts w:ascii="Cambria Math" w:hAnsi="Cambria Math"/>
+                </w:rPr>
+                <m:t>ϕ</m:t>
+              </m:r>
+            </m:e>
+            <m:sub>
+              <m:r>
+                <w:rPr>
+                  <w:rFonts w:ascii="Cambria Math" w:hAnsi="Cambria Math"/>
+                </w:rPr>
+                <m:t>2</m:t>
+              </m:r>
+            </m:sub>
+          </m:sSub>
+        </m:oMath>
+      </m:oMathPara>
+    </w:p>
+    <w:p>
+      <w:pPr>
+        <w:pStyle w:val="ListParagraph"/>
+        <w:bidi w:val="0"/>
+        <w:rPr>
+          <w:rFonts w:eastAsiaTheme="minorEastAsia"/>
+        </w:rPr>
+      </w:pPr>
+    </w:p>
+    <w:p>
+      <w:pPr>
+        <w:pStyle w:val="ListParagraph"/>
+        <w:bidi w:val="0"/>
+        <w:rPr>
+          <w:rFonts w:eastAsiaTheme="minorEastAsia"/>
+        </w:rPr>
+      </w:pPr>
+      <m:oMathPara>
+        <m:oMath>
+          <m:f>
+            <m:fPr>
+              <m:ctrlPr>
+                <w:rPr>
+                  <w:rFonts w:ascii="Cambria Math" w:eastAsiaTheme="minorEastAsia" w:hAnsi="Cambria Math"/>
+                  <w:i/>
+                </w:rPr>
+              </m:ctrlPr>
+            </m:fPr>
+            <m:num>
+              <m:r>
+                <w:rPr>
+                  <w:rFonts w:ascii="Cambria Math" w:eastAsiaTheme="minorEastAsia" w:hAnsi="Cambria Math"/>
+                </w:rPr>
+                <m:t>∂F</m:t>
+              </m:r>
+            </m:num>
+            <m:den>
+              <m:r>
+                <w:rPr>
+                  <w:rFonts w:ascii="Cambria Math" w:eastAsiaTheme="minorEastAsia" w:hAnsi="Cambria Math"/>
+                </w:rPr>
+                <m:t>∂</m:t>
+              </m:r>
+              <m:r>
+                <w:rPr>
+                  <w:rFonts w:ascii="Cambria Math" w:eastAsiaTheme="minorEastAsia" w:hAnsi="Cambria Math"/>
+                </w:rPr>
+                <m:t>b2</m:t>
+              </m:r>
+            </m:den>
+          </m:f>
+          <m:r>
+            <w:rPr>
+              <w:rFonts w:ascii="Cambria Math" w:eastAsiaTheme="minorEastAsia" w:hAnsi="Cambria Math"/>
+            </w:rPr>
+            <m:t>=</m:t>
+          </m:r>
+          <m:sSup>
+            <m:sSupPr>
+              <m:ctrlPr>
+                <w:rPr>
+                  <w:rFonts w:ascii="Cambria Math" w:hAnsi="Cambria Math"/>
+                  <w:i/>
+                </w:rPr>
+              </m:ctrlPr>
+            </m:sSupPr>
+            <m:e>
+              <m:sSub>
+                <m:sSubPr>
+                  <m:ctrlPr>
+                    <w:rPr>
+                      <w:rFonts w:ascii="Cambria Math" w:hAnsi="Cambria Math"/>
+                      <w:i/>
+                    </w:rPr>
+                  </m:ctrlPr>
+                </m:sSubPr>
+                <m:e>
+                  <m:r>
+                    <w:rPr>
+                      <w:rFonts w:ascii="Cambria Math" w:hAnsi="Cambria Math"/>
+                    </w:rPr>
+                    <m:t>W</m:t>
+                  </m:r>
+                </m:e>
+                <m:sub>
+                  <m:r>
+                    <w:rPr>
+                      <w:rFonts w:ascii="Cambria Math" w:hAnsi="Cambria Math"/>
+                    </w:rPr>
+                    <m:t>3</m:t>
+                  </m:r>
+                </m:sub>
+              </m:sSub>
+            </m:e>
+            <m:sup>
+              <m:r>
+                <w:rPr>
+                  <w:rFonts w:ascii="Cambria Math" w:hAnsi="Cambria Math"/>
+                </w:rPr>
+                <m:t>T</m:t>
+              </m:r>
+            </m:sup>
+          </m:sSup>
+          <m:sSup>
+            <m:sSupPr>
+              <m:ctrlPr>
+                <w:rPr>
+                  <w:rFonts w:ascii="Cambria Math" w:hAnsi="Cambria Math"/>
+                  <w:i/>
+                </w:rPr>
+              </m:ctrlPr>
+            </m:sSupPr>
+            <m:e>
+              <m:sSub>
+                <m:sSubPr>
+                  <m:ctrlPr>
+                    <w:rPr>
+                      <w:rFonts w:ascii="Cambria Math" w:hAnsi="Cambria Math"/>
+                      <w:i/>
+                    </w:rPr>
+                  </m:ctrlPr>
+                </m:sSubPr>
+                <m:e>
+                  <m:r>
+                    <w:rPr>
+                      <w:rFonts w:ascii="Cambria Math" w:hAnsi="Cambria Math"/>
+                    </w:rPr>
+                    <m:t>ϕ</m:t>
+                  </m:r>
+                </m:e>
+                <m:sub>
+                  <m:r>
+                    <w:rPr>
+                      <w:rFonts w:ascii="Cambria Math" w:hAnsi="Cambria Math"/>
+                    </w:rPr>
+                    <m:t>2</m:t>
+                  </m:r>
+                </m:sub>
+              </m:sSub>
+            </m:e>
+            <m:sup>
+              <m:r>
+                <w:rPr>
+                  <w:rFonts w:ascii="Cambria Math" w:hAnsi="Cambria Math"/>
+                </w:rPr>
+                <m:t>'</m:t>
+              </m:r>
+            </m:sup>
+          </m:sSup>
+        </m:oMath>
+      </m:oMathPara>
+    </w:p>
+    <w:p>
+      <w:pPr>
+        <w:pStyle w:val="ListParagraph"/>
+        <w:bidi w:val="0"/>
+        <w:rPr>
+          <w:rFonts w:eastAsiaTheme="minorEastAsia"/>
+        </w:rPr>
+      </w:pPr>
+    </w:p>
+    <w:p>
+      <w:pPr>
+        <w:pStyle w:val="ListParagraph"/>
+        <w:bidi w:val="0"/>
+        <w:rPr>
+          <w:rFonts w:eastAsiaTheme="minorEastAsia"/>
+        </w:rPr>
+      </w:pPr>
+      <m:oMathPara>
+        <m:oMath>
+          <m:f>
+            <m:fPr>
+              <m:ctrlPr>
+                <w:rPr>
+                  <w:rFonts w:ascii="Cambria Math" w:eastAsiaTheme="minorEastAsia" w:hAnsi="Cambria Math"/>
+                  <w:i/>
+                </w:rPr>
+              </m:ctrlPr>
+            </m:fPr>
+            <m:num>
+              <m:r>
+                <w:rPr>
+                  <w:rFonts w:ascii="Cambria Math" w:eastAsiaTheme="minorEastAsia" w:hAnsi="Cambria Math"/>
+                </w:rPr>
+                <m:t>∂F</m:t>
+              </m:r>
+            </m:num>
+            <m:den>
+              <m:r>
+                <w:rPr>
+                  <w:rFonts w:ascii="Cambria Math" w:eastAsiaTheme="minorEastAsia" w:hAnsi="Cambria Math"/>
+                </w:rPr>
+                <m:t>∂</m:t>
+              </m:r>
+              <m:r>
+                <w:rPr>
+                  <w:rFonts w:ascii="Cambria Math" w:eastAsiaTheme="minorEastAsia" w:hAnsi="Cambria Math"/>
+                </w:rPr>
+                <m:t>W</m:t>
+              </m:r>
+              <m:r>
+                <w:rPr>
+                  <w:rFonts w:ascii="Cambria Math" w:eastAsiaTheme="minorEastAsia" w:hAnsi="Cambria Math"/>
+                </w:rPr>
+                <m:t>2</m:t>
+              </m:r>
+            </m:den>
+          </m:f>
+          <m:r>
+            <w:rPr>
+              <w:rFonts w:ascii="Cambria Math" w:eastAsiaTheme="minorEastAsia" w:hAnsi="Cambria Math"/>
+            </w:rPr>
+            <m:t>=</m:t>
+          </m:r>
+          <m:sSup>
+            <m:sSupPr>
+              <m:ctrlPr>
+                <w:rPr>
+                  <w:rFonts w:ascii="Cambria Math" w:hAnsi="Cambria Math"/>
+                  <w:i/>
+                </w:rPr>
+              </m:ctrlPr>
+            </m:sSupPr>
+            <m:e>
+              <m:sSub>
+                <m:sSubPr>
+                  <m:ctrlPr>
+                    <w:rPr>
+                      <w:rFonts w:ascii="Cambria Math" w:hAnsi="Cambria Math"/>
+                      <w:i/>
+                    </w:rPr>
+                  </m:ctrlPr>
+                </m:sSubPr>
+                <m:e>
+                  <m:sSup>
+                    <m:sSupPr>
+                      <m:ctrlPr>
+                        <w:rPr>
+                          <w:rFonts w:ascii="Cambria Math" w:hAnsi="Cambria Math"/>
+                          <w:i/>
+                        </w:rPr>
+                      </m:ctrlPr>
+                    </m:sSupPr>
+                    <m:e>
+                      <m:sSub>
+                        <m:sSubPr>
+                          <m:ctrlPr>
+                            <w:rPr>
+                              <w:rFonts w:ascii="Cambria Math" w:hAnsi="Cambria Math"/>
+                              <w:i/>
+                            </w:rPr>
+                          </m:ctrlPr>
+                        </m:sSubPr>
+                        <m:e>
+                          <m:r>
+                            <w:rPr>
+                              <w:rFonts w:ascii="Cambria Math" w:hAnsi="Cambria Math"/>
+                            </w:rPr>
+                            <m:t>ϕ</m:t>
+                          </m:r>
+                        </m:e>
+                        <m:sub>
+                          <m:r>
+                            <w:rPr>
+                              <w:rFonts w:ascii="Cambria Math" w:hAnsi="Cambria Math"/>
+                            </w:rPr>
+                            <m:t>1</m:t>
+                          </m:r>
+                        </m:sub>
+                      </m:sSub>
+                    </m:e>
+                    <m:sup>
+                      <m:r>
+                        <w:rPr>
+                          <w:rFonts w:ascii="Cambria Math" w:hAnsi="Cambria Math"/>
+                        </w:rPr>
+                        <m:t>T</m:t>
+                      </m:r>
+                    </m:sup>
+                  </m:sSup>
+                  <m:r>
+                    <w:rPr>
+                      <w:rFonts w:ascii="Cambria Math" w:hAnsi="Cambria Math"/>
+                    </w:rPr>
+                    <m:t>W</m:t>
+                  </m:r>
+                </m:e>
+                <m:sub>
+                  <m:r>
+                    <w:rPr>
+                      <w:rFonts w:ascii="Cambria Math" w:hAnsi="Cambria Math"/>
+                    </w:rPr>
+                    <m:t>3</m:t>
+                  </m:r>
+                </m:sub>
+              </m:sSub>
+            </m:e>
+            <m:sup>
+              <m:r>
+                <w:rPr>
+                  <w:rFonts w:ascii="Cambria Math" w:hAnsi="Cambria Math"/>
+                </w:rPr>
+                <m:t>T</m:t>
+              </m:r>
+            </m:sup>
+          </m:sSup>
+          <m:sSup>
+            <m:sSupPr>
+              <m:ctrlPr>
+                <w:rPr>
+                  <w:rFonts w:ascii="Cambria Math" w:hAnsi="Cambria Math"/>
+                  <w:i/>
+                </w:rPr>
+              </m:ctrlPr>
+            </m:sSupPr>
+            <m:e>
+              <m:sSub>
+                <m:sSubPr>
+                  <m:ctrlPr>
+                    <w:rPr>
+                      <w:rFonts w:ascii="Cambria Math" w:hAnsi="Cambria Math"/>
+                      <w:i/>
+                    </w:rPr>
+                  </m:ctrlPr>
+                </m:sSubPr>
+                <m:e>
+                  <m:r>
+                    <w:rPr>
+                      <w:rFonts w:ascii="Cambria Math" w:hAnsi="Cambria Math"/>
+                    </w:rPr>
+                    <m:t>ϕ</m:t>
+                  </m:r>
+                </m:e>
+                <m:sub>
+                  <m:r>
+                    <w:rPr>
+                      <w:rFonts w:ascii="Cambria Math" w:hAnsi="Cambria Math"/>
+                    </w:rPr>
+                    <m:t>2</m:t>
+                  </m:r>
+                </m:sub>
+              </m:sSub>
+            </m:e>
+            <m:sup>
+              <m:r>
+                <w:rPr>
+                  <w:rFonts w:ascii="Cambria Math" w:hAnsi="Cambria Math"/>
+                </w:rPr>
+                <m:t>'</m:t>
+              </m:r>
+            </m:sup>
+          </m:sSup>
+        </m:oMath>
+      </m:oMathPara>
+    </w:p>
+    <w:p>
+      <w:pPr>
+        <w:pStyle w:val="ListParagraph"/>
+        <w:bidi w:val="0"/>
+        <w:rPr>
+          <w:rFonts w:eastAsiaTheme="minorEastAsia"/>
+        </w:rPr>
+      </w:pPr>
+    </w:p>
+    <w:p>
+      <w:pPr>
+        <w:pStyle w:val="ListParagraph"/>
+        <w:bidi w:val="0"/>
+        <w:rPr>
+          <w:rFonts w:eastAsiaTheme="minorEastAsia"/>
+        </w:rPr>
+      </w:pPr>
+      <m:oMathPara>
+        <m:oMath>
+          <m:f>
+            <m:fPr>
+              <m:ctrlPr>
+                <w:rPr>
+                  <w:rFonts w:ascii="Cambria Math" w:eastAsiaTheme="minorEastAsia" w:hAnsi="Cambria Math"/>
+                  <w:i/>
+                </w:rPr>
+              </m:ctrlPr>
+            </m:fPr>
+            <m:num>
+              <m:r>
+                <w:rPr>
+                  <w:rFonts w:ascii="Cambria Math" w:eastAsiaTheme="minorEastAsia" w:hAnsi="Cambria Math"/>
+                </w:rPr>
+                <m:t>∂F</m:t>
+              </m:r>
+            </m:num>
+            <m:den>
+              <m:r>
+                <w:rPr>
+                  <w:rFonts w:ascii="Cambria Math" w:eastAsiaTheme="minorEastAsia" w:hAnsi="Cambria Math"/>
+                </w:rPr>
+                <m:t>∂</m:t>
+              </m:r>
+              <m:r>
+                <w:rPr>
+                  <w:rFonts w:ascii="Cambria Math" w:eastAsiaTheme="minorEastAsia" w:hAnsi="Cambria Math"/>
+                </w:rPr>
+                <m:t>b1</m:t>
+              </m:r>
+            </m:den>
+          </m:f>
+          <m:r>
+            <w:rPr>
+              <w:rFonts w:ascii="Cambria Math" w:eastAsiaTheme="minorEastAsia" w:hAnsi="Cambria Math"/>
+            </w:rPr>
+            <m:t>=</m:t>
+          </m:r>
+          <m:sSup>
+            <m:sSupPr>
+              <m:ctrlPr>
+                <w:rPr>
+                  <w:rFonts w:ascii="Cambria Math" w:hAnsi="Cambria Math"/>
+                  <w:i/>
+                </w:rPr>
+              </m:ctrlPr>
+            </m:sSupPr>
+            <m:e>
+              <m:sSub>
+                <m:sSubPr>
+                  <m:ctrlPr>
+                    <w:rPr>
+                      <w:rFonts w:ascii="Cambria Math" w:hAnsi="Cambria Math"/>
+                      <w:i/>
+                    </w:rPr>
+                  </m:ctrlPr>
+                </m:sSubPr>
+                <m:e>
+                  <m:r>
+                    <w:rPr>
+                      <w:rFonts w:ascii="Cambria Math" w:hAnsi="Cambria Math"/>
+                    </w:rPr>
+                    <m:t>W</m:t>
+                  </m:r>
+                </m:e>
+                <m:sub>
+                  <m:r>
+                    <w:rPr>
+                      <w:rFonts w:ascii="Cambria Math" w:hAnsi="Cambria Math"/>
+                    </w:rPr>
+                    <m:t>3</m:t>
+                  </m:r>
+                </m:sub>
+              </m:sSub>
+            </m:e>
+            <m:sup>
+              <m:r>
+                <w:rPr>
+                  <w:rFonts w:ascii="Cambria Math" w:hAnsi="Cambria Math"/>
+                </w:rPr>
+                <m:t>T</m:t>
+              </m:r>
+            </m:sup>
+          </m:sSup>
+          <m:sSup>
+            <m:sSupPr>
+              <m:ctrlPr>
+                <w:rPr>
+                  <w:rFonts w:ascii="Cambria Math" w:hAnsi="Cambria Math"/>
+                  <w:i/>
+                </w:rPr>
+              </m:ctrlPr>
+            </m:sSupPr>
+            <m:e>
+              <m:sSub>
+                <m:sSubPr>
+                  <m:ctrlPr>
+                    <w:rPr>
+                      <w:rFonts w:ascii="Cambria Math" w:hAnsi="Cambria Math"/>
+                      <w:i/>
+                    </w:rPr>
+                  </m:ctrlPr>
+                </m:sSubPr>
+                <m:e>
+                  <m:r>
+                    <w:rPr>
+                      <w:rFonts w:ascii="Cambria Math" w:hAnsi="Cambria Math"/>
+                    </w:rPr>
+                    <m:t>ϕ</m:t>
+                  </m:r>
+                </m:e>
+                <m:sub>
+                  <m:r>
+                    <w:rPr>
+                      <w:rFonts w:ascii="Cambria Math" w:hAnsi="Cambria Math"/>
+                    </w:rPr>
+                    <m:t>2</m:t>
+                  </m:r>
+                </m:sub>
+              </m:sSub>
+            </m:e>
+            <m:sup>
+              <m:r>
+                <w:rPr>
+                  <w:rFonts w:ascii="Cambria Math" w:hAnsi="Cambria Math"/>
+                </w:rPr>
+                <m:t>'</m:t>
+              </m:r>
+            </m:sup>
+          </m:sSup>
+          <m:sSup>
+            <m:sSupPr>
+              <m:ctrlPr>
+                <w:rPr>
+                  <w:rFonts w:ascii="Cambria Math" w:hAnsi="Cambria Math"/>
+                  <w:i/>
+                </w:rPr>
+              </m:ctrlPr>
+            </m:sSupPr>
+            <m:e>
+              <m:sSub>
+                <m:sSubPr>
+                  <m:ctrlPr>
+                    <w:rPr>
+                      <w:rFonts w:ascii="Cambria Math" w:hAnsi="Cambria Math"/>
+                      <w:i/>
+                    </w:rPr>
+                  </m:ctrlPr>
+                </m:sSubPr>
+                <m:e>
+                  <m:r>
+                    <w:rPr>
+                      <w:rFonts w:ascii="Cambria Math" w:hAnsi="Cambria Math"/>
+                    </w:rPr>
+                    <m:t>W</m:t>
+                  </m:r>
+                </m:e>
+                <m:sub>
+                  <m:r>
+                    <w:rPr>
+                      <w:rFonts w:ascii="Cambria Math" w:hAnsi="Cambria Math"/>
+                    </w:rPr>
+                    <m:t>2</m:t>
+                  </m:r>
+                </m:sub>
+              </m:sSub>
+            </m:e>
+            <m:sup>
+              <m:r>
+                <w:rPr>
+                  <w:rFonts w:ascii="Cambria Math" w:hAnsi="Cambria Math"/>
+                </w:rPr>
+                <m:t>T</m:t>
+              </m:r>
+            </m:sup>
+          </m:sSup>
+          <m:sSup>
+            <m:sSupPr>
+              <m:ctrlPr>
+                <w:rPr>
+                  <w:rFonts w:ascii="Cambria Math" w:hAnsi="Cambria Math"/>
+                  <w:i/>
+                </w:rPr>
+              </m:ctrlPr>
+            </m:sSupPr>
+            <m:e>
+              <m:sSub>
+                <m:sSubPr>
+                  <m:ctrlPr>
+                    <w:rPr>
+                      <w:rFonts w:ascii="Cambria Math" w:hAnsi="Cambria Math"/>
+                      <w:i/>
+                    </w:rPr>
+                  </m:ctrlPr>
+                </m:sSubPr>
+                <m:e>
+                  <m:r>
+                    <w:rPr>
+                      <w:rFonts w:ascii="Cambria Math" w:hAnsi="Cambria Math"/>
+                    </w:rPr>
+                    <m:t>ϕ</m:t>
+                  </m:r>
+                </m:e>
+                <m:sub>
+                  <m:r>
+                    <w:rPr>
+                      <w:rFonts w:ascii="Cambria Math" w:hAnsi="Cambria Math"/>
+                    </w:rPr>
+                    <m:t>1</m:t>
+                  </m:r>
+                </m:sub>
+              </m:sSub>
+            </m:e>
+            <m:sup>
+              <m:r>
+                <w:rPr>
+                  <w:rFonts w:ascii="Cambria Math" w:hAnsi="Cambria Math"/>
+                </w:rPr>
+                <m:t>'</m:t>
+              </m:r>
+            </m:sup>
+          </m:sSup>
+        </m:oMath>
+      </m:oMathPara>
+    </w:p>
+    <w:p>
+      <w:pPr>
+        <w:pStyle w:val="ListParagraph"/>
+        <w:bidi w:val="0"/>
+        <w:rPr>
+          <w:rFonts w:eastAsiaTheme="minorEastAsia"/>
+        </w:rPr>
+      </w:pPr>
+    </w:p>
+    <w:p>
+      <w:pPr>
+        <w:pStyle w:val="ListParagraph"/>
+        <w:bidi w:val="0"/>
+        <w:rPr>
+          <w:rFonts w:eastAsiaTheme="minorEastAsia"/>
+        </w:rPr>
+      </w:pPr>
+      <m:oMathPara>
+        <m:oMath>
+          <m:f>
+            <m:fPr>
+              <m:ctrlPr>
+                <w:rPr>
+                  <w:rFonts w:ascii="Cambria Math" w:eastAsiaTheme="minorEastAsia" w:hAnsi="Cambria Math"/>
+                  <w:i/>
+                </w:rPr>
+              </m:ctrlPr>
+            </m:fPr>
+            <m:num>
+              <m:r>
+                <w:rPr>
+                  <w:rFonts w:ascii="Cambria Math" w:eastAsiaTheme="minorEastAsia" w:hAnsi="Cambria Math"/>
+                </w:rPr>
+                <m:t>∂F</m:t>
+              </m:r>
+            </m:num>
+            <m:den>
+              <m:r>
+                <w:rPr>
+                  <w:rFonts w:ascii="Cambria Math" w:eastAsiaTheme="minorEastAsia" w:hAnsi="Cambria Math"/>
+                </w:rPr>
+                <m:t>∂</m:t>
+              </m:r>
+              <m:r>
+                <w:rPr>
+                  <w:rFonts w:ascii="Cambria Math" w:eastAsiaTheme="minorEastAsia" w:hAnsi="Cambria Math"/>
+                </w:rPr>
+                <m:t>W</m:t>
+              </m:r>
+              <m:r>
+                <w:rPr>
+                  <w:rFonts w:ascii="Cambria Math" w:eastAsiaTheme="minorEastAsia" w:hAnsi="Cambria Math"/>
+                </w:rPr>
+                <m:t>1</m:t>
+              </m:r>
+            </m:den>
+          </m:f>
+          <m:r>
+            <w:rPr>
+              <w:rFonts w:ascii="Cambria Math" w:eastAsiaTheme="minorEastAsia" w:hAnsi="Cambria Math"/>
+            </w:rPr>
+            <m:t>=</m:t>
+          </m:r>
+          <m:sSup>
+            <m:sSupPr>
+              <m:ctrlPr>
+                <w:rPr>
+                  <w:rFonts w:ascii="Cambria Math" w:eastAsiaTheme="minorEastAsia" w:hAnsi="Cambria Math"/>
+                  <w:i/>
+                </w:rPr>
+              </m:ctrlPr>
+            </m:sSupPr>
+            <m:e>
+              <m:r>
+                <w:rPr>
+                  <w:rFonts w:ascii="Cambria Math" w:eastAsiaTheme="minorEastAsia" w:hAnsi="Cambria Math"/>
+                </w:rPr>
+                <m:t>x</m:t>
+              </m:r>
+            </m:e>
+            <m:sup>
+              <m:r>
+                <w:rPr>
+                  <w:rFonts w:ascii="Cambria Math" w:eastAsiaTheme="minorEastAsia" w:hAnsi="Cambria Math"/>
+                </w:rPr>
+                <m:t>T</m:t>
+              </m:r>
+            </m:sup>
+          </m:sSup>
+          <m:sSup>
+            <m:sSupPr>
+              <m:ctrlPr>
+                <w:rPr>
+                  <w:rFonts w:ascii="Cambria Math" w:hAnsi="Cambria Math"/>
+                  <w:i/>
+                </w:rPr>
+              </m:ctrlPr>
+            </m:sSupPr>
+            <m:e>
+              <m:sSub>
+                <m:sSubPr>
+                  <m:ctrlPr>
+                    <w:rPr>
+                      <w:rFonts w:ascii="Cambria Math" w:hAnsi="Cambria Math"/>
+                      <w:i/>
+                    </w:rPr>
+                  </m:ctrlPr>
+                </m:sSubPr>
+                <m:e>
+                  <m:r>
+                    <w:rPr>
+                      <w:rFonts w:ascii="Cambria Math" w:hAnsi="Cambria Math"/>
+                    </w:rPr>
+                    <m:t>W</m:t>
+                  </m:r>
+                </m:e>
+                <m:sub>
+                  <m:r>
+                    <w:rPr>
+                      <w:rFonts w:ascii="Cambria Math" w:hAnsi="Cambria Math"/>
+                    </w:rPr>
+                    <m:t>3</m:t>
+                  </m:r>
+                </m:sub>
+              </m:sSub>
+            </m:e>
+            <m:sup>
+              <m:r>
+                <w:rPr>
+                  <w:rFonts w:ascii="Cambria Math" w:hAnsi="Cambria Math"/>
+                </w:rPr>
+                <m:t>T</m:t>
+              </m:r>
+            </m:sup>
+          </m:sSup>
+          <m:sSup>
+            <m:sSupPr>
+              <m:ctrlPr>
+                <w:rPr>
+                  <w:rFonts w:ascii="Cambria Math" w:hAnsi="Cambria Math"/>
+                  <w:i/>
+                </w:rPr>
+              </m:ctrlPr>
+            </m:sSupPr>
+            <m:e>
+              <m:sSub>
+                <m:sSubPr>
+                  <m:ctrlPr>
+                    <w:rPr>
+                      <w:rFonts w:ascii="Cambria Math" w:hAnsi="Cambria Math"/>
+                      <w:i/>
+                    </w:rPr>
+                  </m:ctrlPr>
+                </m:sSubPr>
+                <m:e>
+                  <m:r>
+                    <w:rPr>
+                      <w:rFonts w:ascii="Cambria Math" w:hAnsi="Cambria Math"/>
+                    </w:rPr>
+                    <m:t>ϕ</m:t>
+                  </m:r>
+                </m:e>
+                <m:sub>
+                  <m:r>
+                    <w:rPr>
+                      <w:rFonts w:ascii="Cambria Math" w:hAnsi="Cambria Math"/>
+                    </w:rPr>
+                    <m:t>2</m:t>
+                  </m:r>
+                </m:sub>
+              </m:sSub>
+            </m:e>
+            <m:sup>
+              <m:r>
+                <w:rPr>
+                  <w:rFonts w:ascii="Cambria Math" w:hAnsi="Cambria Math"/>
+                </w:rPr>
+                <m:t>'</m:t>
+              </m:r>
+            </m:sup>
+          </m:sSup>
+          <m:sSup>
+            <m:sSupPr>
+              <m:ctrlPr>
+                <w:rPr>
+                  <w:rFonts w:ascii="Cambria Math" w:hAnsi="Cambria Math"/>
+                  <w:i/>
+                </w:rPr>
+              </m:ctrlPr>
+            </m:sSupPr>
+            <m:e>
+              <m:sSub>
+                <m:sSubPr>
+                  <m:ctrlPr>
+                    <w:rPr>
+                      <w:rFonts w:ascii="Cambria Math" w:hAnsi="Cambria Math"/>
+                      <w:i/>
+                    </w:rPr>
+                  </m:ctrlPr>
+                </m:sSubPr>
+                <m:e>
+                  <m:r>
+                    <w:rPr>
+                      <w:rFonts w:ascii="Cambria Math" w:hAnsi="Cambria Math"/>
+                    </w:rPr>
+                    <m:t>W</m:t>
+                  </m:r>
+                </m:e>
+                <m:sub>
+                  <m:r>
+                    <w:rPr>
+                      <w:rFonts w:ascii="Cambria Math" w:hAnsi="Cambria Math"/>
+                    </w:rPr>
+                    <m:t>2</m:t>
+                  </m:r>
+                </m:sub>
+              </m:sSub>
+            </m:e>
+            <m:sup>
+              <m:r>
+                <w:rPr>
+                  <w:rFonts w:ascii="Cambria Math" w:hAnsi="Cambria Math"/>
+                </w:rPr>
+                <m:t>T</m:t>
+              </m:r>
+            </m:sup>
+          </m:sSup>
+          <m:sSup>
+            <m:sSupPr>
+              <m:ctrlPr>
+                <w:rPr>
+                  <w:rFonts w:ascii="Cambria Math" w:hAnsi="Cambria Math"/>
+                  <w:i/>
+                </w:rPr>
+              </m:ctrlPr>
+            </m:sSupPr>
+            <m:e>
+              <m:sSub>
+                <m:sSubPr>
+                  <m:ctrlPr>
+                    <w:rPr>
+                      <w:rFonts w:ascii="Cambria Math" w:hAnsi="Cambria Math"/>
+                      <w:i/>
+                    </w:rPr>
+                  </m:ctrlPr>
+                </m:sSubPr>
+                <m:e>
+                  <m:r>
+                    <w:rPr>
+                      <w:rFonts w:ascii="Cambria Math" w:hAnsi="Cambria Math"/>
+                    </w:rPr>
+                    <m:t>ϕ</m:t>
+                  </m:r>
+                </m:e>
+                <m:sub>
+                  <m:r>
+                    <w:rPr>
+                      <w:rFonts w:ascii="Cambria Math" w:hAnsi="Cambria Math"/>
+                    </w:rPr>
+                    <m:t>1</m:t>
+                  </m:r>
+                </m:sub>
+              </m:sSub>
+            </m:e>
+            <m:sup>
+              <m:r>
+                <w:rPr>
+                  <w:rFonts w:ascii="Cambria Math" w:hAnsi="Cambria Math"/>
+                </w:rPr>
+                <m:t>'</m:t>
+              </m:r>
+            </m:sup>
+          </m:sSup>
+        </m:oMath>
+      </m:oMathPara>
+    </w:p>
+    <w:p>
+      <w:pPr>
+        <w:pStyle w:val="ListParagraph"/>
+        <w:bidi w:val="0"/>
+        <w:rPr>
+          <w:rFonts w:eastAsiaTheme="minorEastAsia"/>
+        </w:rPr>
+      </w:pPr>
+    </w:p>
+    <w:p>
+      <w:pPr>
+        <w:pStyle w:val="ListParagraph"/>
+        <w:bidi w:val="0"/>
+        <w:rPr>
+          <w:rFonts w:eastAsiaTheme="minorEastAsia"/>
+        </w:rPr>
+      </w:pPr>
+    </w:p>
+    <w:p>
+      <w:pPr>
+        <w:pStyle w:val="ListParagraph"/>
+        <w:bidi w:val="0"/>
+        <w:rPr>
+          <w:rFonts w:eastAsiaTheme="minorEastAsia"/>
+        </w:rPr>
+      </w:pPr>
+    </w:p>
+    <w:p>
+      <w:pPr>
+        <w:pStyle w:val="ListParagraph"/>
+        <w:bidi w:val="0"/>
+        <w:rPr>
+          <w:rFonts w:eastAsiaTheme="minorEastAsia"/>
+        </w:rPr>
+      </w:pPr>
+    </w:p>
+    <w:p>
+      <w:pPr>
+        <w:pStyle w:val="ListParagraph"/>
+        <w:bidi w:val="0"/>
+        <w:rPr>
+          <w:rFonts w:eastAsiaTheme="minorEastAsia"/>
+        </w:rPr>
+      </w:pPr>
+    </w:p>
+    <w:p>
+      <w:pPr>
+        <w:pStyle w:val="ListParagraph"/>
+        <w:bidi w:val="0"/>
+        <w:rPr>
+          <w:rFonts w:eastAsiaTheme="minorEastAsia"/>
+        </w:rPr>
+      </w:pPr>
+    </w:p>
+    <w:p>
+      <w:pPr>
+        <w:pStyle w:val="ListParagraph"/>
+        <w:bidi w:val="0"/>
+        <w:rPr>
+          <w:rFonts w:eastAsiaTheme="minorEastAsia"/>
+        </w:rPr>
+      </w:pPr>
+    </w:p>
+    <w:p>
+      <w:pPr>
+        <w:bidi w:val="0"/>
+        <w:rPr>
+          <w:rFonts w:eastAsiaTheme="minorEastAsia"/>
+        </w:rPr>
+      </w:pPr>
+      <w:r>
+        <w:rPr>
+          <w:rFonts w:eastAsiaTheme="minorEastAsia"/>
+        </w:rPr>
+        <w:br w:type="page"/>
+      </w:r>
+    </w:p>
+    <w:p>
+      <w:pPr>
+        <w:pStyle w:val="ListParagraph"/>
+        <w:rPr>
+          <w:rFonts w:eastAsiaTheme="minorEastAsia"/>
+          <w:rtl/>
+        </w:rPr>
+      </w:pPr>
+      <w:r>
+        <w:rPr>
+          <w:noProof/>
+        </w:rPr>
+        <w:lastRenderedPageBreak/>
+        <w:drawing>
+          <wp:anchor distT="0" distB="0" distL="114300" distR="114300" simplePos="0" relativeHeight="251662336" behindDoc="0" locked="0" layoutInCell="1" allowOverlap="1">
+            <wp:simplePos x="0" y="0"/>
+            <wp:positionH relativeFrom="column">
+              <wp:posOffset>-805815</wp:posOffset>
+            </wp:positionH>
+            <wp:positionV relativeFrom="paragraph">
+              <wp:posOffset>257175</wp:posOffset>
+            </wp:positionV>
+            <wp:extent cx="6870065" cy="3695700"/>
+            <wp:effectExtent l="0" t="0" r="6985" b="0"/>
+            <wp:wrapSquare wrapText="bothSides"/>
+            <wp:docPr id="8" name="Picture 8"/>
+            <wp:cNvGraphicFramePr>
+              <a:graphicFrameLocks xmlns:a="http://schemas.openxmlformats.org/drawingml/2006/main" noChangeAspect="1"/>
+            </wp:cNvGraphicFramePr>
+            <a:graphic xmlns:a="http://schemas.openxmlformats.org/drawingml/2006/main">
+              <a:graphicData uri="http://schemas.openxmlformats.org/drawingml/2006/picture">
+                <pic:pic xmlns:pic="http://schemas.openxmlformats.org/drawingml/2006/picture">
+                  <pic:nvPicPr>
+                    <pic:cNvPr id="1" name=""/>
+                    <pic:cNvPicPr/>
+                  </pic:nvPicPr>
+                  <pic:blipFill>
+                    <a:blip r:embed="rId14">
+                      <a:extLst>
+                        <a:ext uri="{28A0092B-C50C-407E-A947-70E740481C1C}">
+                          <a14:useLocalDpi xmlns:a14="http://schemas.microsoft.com/office/drawing/2010/main" val="0"/>
+                        </a:ext>
+                      </a:extLst>
+                    </a:blip>
+                    <a:stretch>
+                      <a:fillRect/>
+                    </a:stretch>
+                  </pic:blipFill>
+                  <pic:spPr>
+                    <a:xfrm>
+                      <a:off x="0" y="0"/>
+                      <a:ext cx="6870065" cy="3695700"/>
+                    </a:xfrm>
+                    <a:prstGeom prst="rect">
+                      <a:avLst/>
+                    </a:prstGeom>
+                  </pic:spPr>
+                </pic:pic>
+              </a:graphicData>
+            </a:graphic>
+            <wp14:sizeRelH relativeFrom="margin">
+              <wp14:pctWidth>0</wp14:pctWidth>
+            </wp14:sizeRelH>
+            <wp14:sizeRelV relativeFrom="margin">
+              <wp14:pctHeight>0</wp14:pctHeight>
+            </wp14:sizeRelV>
+          </wp:anchor>
+        </w:drawing>
+      </w:r>
+      <w:r>
+        <w:rPr>
+          <w:rFonts w:eastAsiaTheme="minorEastAsia" w:hint="cs"/>
+          <w:rtl/>
+        </w:rPr>
+        <w:t xml:space="preserve">תוצאה (שגיאות חישוב גרדיאנטים של ה </w:t>
+      </w:r>
+      <w:r>
+        <w:rPr>
+          <w:rFonts w:eastAsiaTheme="minorEastAsia"/>
+        </w:rPr>
+        <w:t>DNN</w:t>
+      </w:r>
+      <w:r>
+        <w:rPr>
+          <w:rFonts w:eastAsiaTheme="minorEastAsia" w:hint="cs"/>
+          <w:rtl/>
+        </w:rPr>
+        <w:t xml:space="preserve"> בערך מוחלט </w:t>
+      </w:r>
+      <w:r>
+        <w:rPr>
+          <w:rFonts w:eastAsiaTheme="minorEastAsia"/>
+          <w:rtl/>
+        </w:rPr>
+        <w:t>–</w:t>
+      </w:r>
+      <w:r>
+        <w:rPr>
+          <w:rFonts w:eastAsiaTheme="minorEastAsia" w:hint="cs"/>
+          <w:rtl/>
+        </w:rPr>
+        <w:t xml:space="preserve"> כמו </w:t>
+      </w:r>
+      <w:r>
+        <w:rPr>
+          <w:rFonts w:eastAsiaTheme="minorEastAsia" w:hint="cs"/>
+          <w:rtl/>
+        </w:rPr>
+        <w:t>משימה</w:t>
+      </w:r>
+      <w:r>
+        <w:rPr>
+          <w:rFonts w:eastAsiaTheme="minorEastAsia" w:hint="cs"/>
+          <w:rtl/>
+        </w:rPr>
+        <w:t xml:space="preserve"> 3) :</w:t>
+      </w:r>
+    </w:p>
+    <w:p>
+      <w:pPr>
+        <w:pStyle w:val="ListParagraph"/>
+        <w:rPr>
+          <w:rFonts w:eastAsiaTheme="minorEastAsia"/>
+          <w:rtl/>
+        </w:rPr>
+      </w:pPr>
+    </w:p>
+    <w:p>
+      <w:pPr>
+        <w:pStyle w:val="ListParagraph"/>
+        <w:ind w:left="0"/>
+        <w:rPr>
+          <w:rFonts w:eastAsiaTheme="minorEastAsia" w:hint="cs"/>
+          <w:rtl/>
+        </w:rPr>
+      </w:pPr>
+      <w:r>
+        <w:rPr>
+          <w:rFonts w:eastAsiaTheme="minorEastAsia" w:hint="cs"/>
+          <w:rtl/>
+        </w:rPr>
+        <w:t xml:space="preserve">כאשר בחרתי את כל הפרמטרים לפי מה שהמתרגל הציע ב </w:t>
+      </w:r>
+      <w:r>
+        <w:rPr>
+          <w:rFonts w:eastAsiaTheme="minorEastAsia"/>
+        </w:rPr>
+        <w:t>piazza</w:t>
+      </w:r>
+      <w:r>
+        <w:rPr>
+          <w:rFonts w:eastAsiaTheme="minorEastAsia" w:hint="cs"/>
+          <w:rtl/>
+        </w:rPr>
+        <w:t>..</w:t>
+      </w:r>
+    </w:p>
+    <w:p>
+      <w:pPr>
+        <w:pStyle w:val="ListParagraph"/>
+        <w:rPr>
+          <w:rFonts w:eastAsiaTheme="minorEastAsia" w:hint="cs"/>
+          <w:rtl/>
+        </w:rPr>
+      </w:pPr>
+    </w:p>
+    <w:p>
+      <w:pPr>
+        <w:pStyle w:val="ListParagraph"/>
+        <w:rPr>
+          <w:rFonts w:eastAsiaTheme="minorEastAsia"/>
+          <w:rtl/>
+        </w:rPr>
+      </w:pPr>
+    </w:p>
+    <w:p>
+      <w:pPr>
+        <w:pStyle w:val="ListParagraph"/>
+        <w:rPr>
+          <w:rFonts w:eastAsiaTheme="minorEastAsia"/>
+          <w:rtl/>
+        </w:rPr>
+      </w:pPr>
+    </w:p>
+    <w:p>
+      <w:pPr>
+        <w:rPr>
+          <w:rFonts w:eastAsiaTheme="minorEastAsia" w:hint="cs"/>
+          <w:rtl/>
+        </w:rPr>
+      </w:pPr>
       <w:bookmarkStart w:id="1" w:name="_GoBack"/>
       <w:bookmarkEnd w:id="1"/>
-    </w:p>
-    <w:p>
-      <w:pPr>
-        <w:ind w:left="360"/>
-        <w:rPr>
-          <w:rFonts w:hint="cs"/>
-        </w:rPr>
-      </w:pPr>
-    </w:p>
-    <w:p>
-      <w:pPr>
-        <w:pStyle w:val="ListParagraph"/>
-        <w:rPr>
-          <w:rFonts w:hint="cs"/>
-          <w:rtl/>
-        </w:rPr>
-      </w:pPr>
     </w:p>
     <w:sectPr>
       <w:pgSz w:w="11906" w:h="16838"/>
@@ -1347,7 +2901,7 @@
 </file>
 
 <file path=word/numbering.xml><?xml version="1.0" encoding="utf-8"?>
-<w:numbering xmlns:wpc="http://schemas.microsoft.com/office/word/2010/wordprocessingCanvas" xmlns:cx="http://schemas.microsoft.com/office/drawing/2014/chartex" xmlns:cx1="http://schemas.microsoft.com/office/drawing/2015/9/8/chartex" xmlns:cx2="http://schemas.microsoft.com/office/drawing/2015/10/21/chartex" xmlns:cx3="http://schemas.microsoft.com/office/drawing/2016/5/9/chartex" xmlns:cx4="http://schemas.microsoft.com/office/drawing/2016/5/10/chartex" xmlns:cx5="http://schemas.microsoft.com/office/drawing/2016/5/11/chartex" xmlns:cx6="http://schemas.microsoft.com/office/drawing/2016/5/12/chartex" xmlns:cx7="http://schemas.microsoft.com/office/drawing/2016/5/13/chartex" xmlns:cx8="http://schemas.microsoft.com/office/drawing/2016/5/14/chartex" xmlns:mc="http://schemas.openxmlformats.org/markup-compatibility/2006" xmlns:o="urn:schemas-microsoft-com:office:office" xmlns:r="http://schemas.openxmlformats.org/officeDocument/2006/relationships" xmlns:m="http://schemas.openxmlformats.org/officeDocument/2006/math" xmlns:v="urn:schemas-microsoft-com:vml" xmlns:wp14="http://schemas.microsoft.com/office/word/2010/wordprocessingDrawing" xmlns:wp="http://schemas.openxmlformats.org/drawingml/2006/wordprocessingDrawing" xmlns:w10="urn:schemas-microsoft-com:office:word" xmlns:w="http://schemas.openxmlformats.org/wordprocessingml/2006/main" xmlns:w14="http://schemas.microsoft.com/office/word/2010/wordml" xmlns:w15="http://schemas.microsoft.com/office/word/2012/wordml" xmlns:w16se="http://schemas.microsoft.com/office/word/2015/wordml/symex" xmlns:wpg="http://schemas.microsoft.com/office/word/2010/wordprocessingGroup" xmlns:wpi="http://schemas.microsoft.com/office/word/2010/wordprocessingInk" xmlns:wne="http://schemas.microsoft.com/office/word/2006/wordml" xmlns:wps="http://schemas.microsoft.com/office/word/2010/wordprocessingShape" mc:Ignorable="w14 w15 w16se wp14">
+<w:numbering xmlns:wpc="http://schemas.microsoft.com/office/word/2010/wordprocessingCanvas" xmlns:cx="http://schemas.microsoft.com/office/drawing/2014/chartex" xmlns:cx1="http://schemas.microsoft.com/office/drawing/2015/9/8/chartex" xmlns:cx2="http://schemas.microsoft.com/office/drawing/2015/10/21/chartex" xmlns:cx3="http://schemas.microsoft.com/office/drawing/2016/5/9/chartex" xmlns:cx4="http://schemas.microsoft.com/office/drawing/2016/5/10/chartex" xmlns:cx5="http://schemas.microsoft.com/office/drawing/2016/5/11/chartex" xmlns:mc="http://schemas.openxmlformats.org/markup-compatibility/2006" xmlns:o="urn:schemas-microsoft-com:office:office" xmlns:r="http://schemas.openxmlformats.org/officeDocument/2006/relationships" xmlns:m="http://schemas.openxmlformats.org/officeDocument/2006/math" xmlns:v="urn:schemas-microsoft-com:vml" xmlns:wp14="http://schemas.microsoft.com/office/word/2010/wordprocessingDrawing" xmlns:wp="http://schemas.openxmlformats.org/drawingml/2006/wordprocessingDrawing" xmlns:w10="urn:schemas-microsoft-com:office:word" xmlns:w="http://schemas.openxmlformats.org/wordprocessingml/2006/main" xmlns:w14="http://schemas.microsoft.com/office/word/2010/wordml" xmlns:w15="http://schemas.microsoft.com/office/word/2012/wordml" xmlns:w16se="http://schemas.microsoft.com/office/word/2015/wordml/symex" xmlns:wpg="http://schemas.microsoft.com/office/word/2010/wordprocessingGroup" xmlns:wpi="http://schemas.microsoft.com/office/word/2010/wordprocessingInk" xmlns:wne="http://schemas.microsoft.com/office/word/2006/wordml" xmlns:wps="http://schemas.microsoft.com/office/word/2010/wordprocessingShape" mc:Ignorable="w14 w15 w16se wp14">
   <w:abstractNum w:abstractNumId="0" w15:restartNumberingAfterBreak="0">
     <w:nsid w:val="02313C14"/>
     <w:multiLevelType w:val="hybridMultilevel"/>
@@ -2365,6 +3919,16 @@
       <w:contextualSpacing/>
     </w:pPr>
   </w:style>
+  <w:style w:type="character" w:styleId="PlaceholderText">
+    <w:name w:val="Placeholder Text"/>
+    <w:basedOn w:val="DefaultParagraphFont"/>
+    <w:uiPriority w:val="99"/>
+    <w:semiHidden/>
+    <w:rsid w:val="00DB4664"/>
+    <w:rPr>
+      <w:color w:val="808080"/>
+    </w:rPr>
+  </w:style>
 </w:styles>
 </file>
 

</xml_diff>